<commit_message>
forms widgets--> image input
</commit_message>
<xml_diff>
--- a/assets/forms_template_word/Death Claim ICICI Format.docx
+++ b/assets/forms_template_word/Death Claim ICICI Format.docx
@@ -1,6 +1,6 @@
 
 <file path=word/document.xml><?xml version="1.0" encoding="utf-8"?>
-<w:document xmlns:wpc="http://schemas.microsoft.com/office/word/2010/wordprocessingCanvas" xmlns:cx="http://schemas.microsoft.com/office/drawing/2014/chartex" xmlns:cx1="http://schemas.microsoft.com/office/drawing/2015/9/8/chartex" xmlns:cx2="http://schemas.microsoft.com/office/drawing/2015/10/21/chartex" xmlns:cx3="http://schemas.microsoft.com/office/drawing/2016/5/9/chartex" xmlns:cx4="http://schemas.microsoft.com/office/drawing/2016/5/10/chartex" xmlns:cx5="http://schemas.microsoft.com/office/drawing/2016/5/11/chartex" xmlns:cx6="http://schemas.microsoft.com/office/drawing/2016/5/12/chartex" xmlns:cx7="http://schemas.microsoft.com/office/drawing/2016/5/13/chartex" xmlns:cx8="http://schemas.microsoft.com/office/drawing/2016/5/14/chartex" xmlns:mc="http://schemas.openxmlformats.org/markup-compatibility/2006" xmlns:aink="http://schemas.microsoft.com/office/drawing/2016/ink" xmlns:am3d="http://schemas.microsoft.com/office/drawing/2017/model3d" xmlns:o="urn:schemas-microsoft-com:office:office" xmlns:r="http://schemas.openxmlformats.org/officeDocument/2006/relationships" xmlns:m="http://schemas.openxmlformats.org/officeDocument/2006/math" xmlns:v="urn:schemas-microsoft-com:vml" xmlns:wp14="http://schemas.microsoft.com/office/word/2010/wordprocessingDrawing" xmlns:wp="http://schemas.openxmlformats.org/drawingml/2006/wordprocessingDrawing" xmlns:w10="urn:schemas-microsoft-com:office:word" xmlns:w="http://schemas.openxmlformats.org/wordprocessingml/2006/main" xmlns:w14="http://schemas.microsoft.com/office/word/2010/wordml" xmlns:w15="http://schemas.microsoft.com/office/word/2012/wordml" xmlns:w16cex="http://schemas.microsoft.com/office/word/2018/wordml/cex" xmlns:w16cid="http://schemas.microsoft.com/office/word/2016/wordml/cid" xmlns:w16="http://schemas.microsoft.com/office/word/2018/wordml" xmlns:w16sdtdh="http://schemas.microsoft.com/office/word/2020/wordml/sdtdatahash" xmlns:w16se="http://schemas.microsoft.com/office/word/2015/wordml/symex" xmlns:wpg="http://schemas.microsoft.com/office/word/2010/wordprocessingGroup" xmlns:wpi="http://schemas.microsoft.com/office/word/2010/wordprocessingInk" xmlns:wne="http://schemas.microsoft.com/office/word/2006/wordml" xmlns:wps="http://schemas.microsoft.com/office/word/2010/wordprocessingShape" mc:Ignorable="w14 w15 w16se w16cid w16 w16cex w16sdtdh wp14">
+<w:document xmlns:wpc="http://schemas.microsoft.com/office/word/2010/wordprocessingCanvas" xmlns:cx="http://schemas.microsoft.com/office/drawing/2014/chartex" xmlns:mc="http://schemas.openxmlformats.org/markup-compatibility/2006" xmlns:o="urn:schemas-microsoft-com:office:office" xmlns:r="http://schemas.openxmlformats.org/officeDocument/2006/relationships" xmlns:m="http://schemas.openxmlformats.org/officeDocument/2006/math" xmlns:v="urn:schemas-microsoft-com:vml" xmlns:wp14="http://schemas.microsoft.com/office/word/2010/wordprocessingDrawing" xmlns:wp="http://schemas.openxmlformats.org/drawingml/2006/wordprocessingDrawing" xmlns:w10="urn:schemas-microsoft-com:office:word" xmlns:w="http://schemas.openxmlformats.org/wordprocessingml/2006/main" xmlns:w14="http://schemas.microsoft.com/office/word/2010/wordml" xmlns:w15="http://schemas.microsoft.com/office/word/2012/wordml" xmlns:w16se="http://schemas.microsoft.com/office/word/2015/wordml/symex" xmlns:wpg="http://schemas.microsoft.com/office/word/2010/wordprocessingGroup" xmlns:wpi="http://schemas.microsoft.com/office/word/2010/wordprocessingInk" xmlns:wne="http://schemas.microsoft.com/office/word/2006/wordml" xmlns:wps="http://schemas.microsoft.com/office/word/2010/wordprocessingShape" mc:Ignorable="w14 w15 w16se wp14">
   <w:body>
     <w:tbl>
       <w:tblPr>
@@ -61,6 +61,18 @@
                 <w:szCs w:val="20"/>
                 <w:lang w:eastAsia="en-IN"/>
               </w:rPr>
+              <w:t xml:space="preserve"> </w:t>
+            </w:r>
+            <w:r>
+              <w:rPr>
+                <w:rFonts w:eastAsia="Times New Roman" w:cs="Calibri"/>
+                <w:b/>
+                <w:bCs/>
+                <w:color w:val="FFFFFF"/>
+                <w:sz w:val="20"/>
+                <w:szCs w:val="20"/>
+                <w:lang w:eastAsia="en-IN"/>
+              </w:rPr>
               <w:t xml:space="preserve">Death </w:t>
             </w:r>
             <w:r>
@@ -4368,7 +4380,33 @@
                 <w:szCs w:val="20"/>
                 <w:lang w:eastAsia="en-IN"/>
               </w:rPr>
-              <w:t>Collect Ration Card / Parivar Card/Voter ID or other possible age proofs of all family members*</w:t>
+              <w:t xml:space="preserve">Collect Ration Card / </w:t>
+            </w:r>
+            <w:proofErr w:type="spellStart"/>
+            <w:r>
+              <w:rPr>
+                <w:rFonts w:eastAsia="Times New Roman" w:cs="Calibri"/>
+                <w:b/>
+                <w:bCs/>
+                <w:color w:val="FFFFFF"/>
+                <w:sz w:val="20"/>
+                <w:szCs w:val="20"/>
+                <w:lang w:eastAsia="en-IN"/>
+              </w:rPr>
+              <w:t>Parivar</w:t>
+            </w:r>
+            <w:proofErr w:type="spellEnd"/>
+            <w:r>
+              <w:rPr>
+                <w:rFonts w:eastAsia="Times New Roman" w:cs="Calibri"/>
+                <w:b/>
+                <w:bCs/>
+                <w:color w:val="FFFFFF"/>
+                <w:sz w:val="20"/>
+                <w:szCs w:val="20"/>
+                <w:lang w:eastAsia="en-IN"/>
+              </w:rPr>
+              <w:t xml:space="preserve"> Card/Voter ID or other possible age proofs of all family members*</w:t>
             </w:r>
           </w:p>
         </w:tc>
@@ -4410,7 +4448,31 @@
                 <w:szCs w:val="20"/>
                 <w:lang w:eastAsia="en-IN"/>
               </w:rPr>
-              <w:t xml:space="preserve">Ration card / Parivar Card collected: </w:t>
+              <w:t xml:space="preserve">Ration card / </w:t>
+            </w:r>
+            <w:proofErr w:type="spellStart"/>
+            <w:r>
+              <w:rPr>
+                <w:rFonts w:eastAsia="Times New Roman" w:cs="Calibri"/>
+                <w:b/>
+                <w:bCs/>
+                <w:sz w:val="20"/>
+                <w:szCs w:val="20"/>
+                <w:lang w:eastAsia="en-IN"/>
+              </w:rPr>
+              <w:t>Parivar</w:t>
+            </w:r>
+            <w:proofErr w:type="spellEnd"/>
+            <w:r>
+              <w:rPr>
+                <w:rFonts w:eastAsia="Times New Roman" w:cs="Calibri"/>
+                <w:b/>
+                <w:bCs/>
+                <w:sz w:val="20"/>
+                <w:szCs w:val="20"/>
+                <w:lang w:eastAsia="en-IN"/>
+              </w:rPr>
+              <w:t xml:space="preserve"> Card collected: </w:t>
             </w:r>
             <w:r>
               <w:rPr>
@@ -4560,16 +4622,29 @@
                 <w:lang w:eastAsia="en-IN"/>
               </w:rPr>
             </w:pPr>
-            <w:r>
-              <w:rPr>
-                <w:rFonts w:eastAsia="Times New Roman" w:cs="Calibri"/>
-                <w:b/>
-                <w:bCs/>
-                <w:sz w:val="20"/>
-                <w:szCs w:val="20"/>
-                <w:lang w:eastAsia="en-IN"/>
-              </w:rPr>
-              <w:t xml:space="preserve">Aadhar Card collected: </w:t>
+            <w:proofErr w:type="spellStart"/>
+            <w:r>
+              <w:rPr>
+                <w:rFonts w:eastAsia="Times New Roman" w:cs="Calibri"/>
+                <w:b/>
+                <w:bCs/>
+                <w:sz w:val="20"/>
+                <w:szCs w:val="20"/>
+                <w:lang w:eastAsia="en-IN"/>
+              </w:rPr>
+              <w:t>Aadhar</w:t>
+            </w:r>
+            <w:proofErr w:type="spellEnd"/>
+            <w:r>
+              <w:rPr>
+                <w:rFonts w:eastAsia="Times New Roman" w:cs="Calibri"/>
+                <w:b/>
+                <w:bCs/>
+                <w:sz w:val="20"/>
+                <w:szCs w:val="20"/>
+                <w:lang w:eastAsia="en-IN"/>
+              </w:rPr>
+              <w:t xml:space="preserve"> Card collected: </w:t>
             </w:r>
           </w:p>
         </w:tc>
@@ -5357,7 +5432,31 @@
                 <w:szCs w:val="20"/>
                 <w:lang w:eastAsia="en-IN"/>
               </w:rPr>
-              <w:t xml:space="preserve">Basic details to be checked are: LA’s existence, identity verification (verify photograph of LA as per the proposal form by neighbours), age, habits, occupation, illness, hospitalization detail &amp; get the written statement along with name &amp; contact number &amp; date. </w:t>
+              <w:t xml:space="preserve">Basic details to be checked are: LA’s existence, identity verification (verify photograph of LA as per the proposal form by </w:t>
+            </w:r>
+            <w:proofErr w:type="spellStart"/>
+            <w:r>
+              <w:rPr>
+                <w:rFonts w:eastAsia="Times New Roman" w:cs="Calibri"/>
+                <w:i/>
+                <w:iCs/>
+                <w:sz w:val="20"/>
+                <w:szCs w:val="20"/>
+                <w:lang w:eastAsia="en-IN"/>
+              </w:rPr>
+              <w:t>neighbours</w:t>
+            </w:r>
+            <w:proofErr w:type="spellEnd"/>
+            <w:r>
+              <w:rPr>
+                <w:rFonts w:eastAsia="Times New Roman" w:cs="Calibri"/>
+                <w:i/>
+                <w:iCs/>
+                <w:sz w:val="20"/>
+                <w:szCs w:val="20"/>
+                <w:lang w:eastAsia="en-IN"/>
+              </w:rPr>
+              <w:t xml:space="preserve">), age, habits, occupation, illness, hospitalization detail &amp; get the written statement along with name &amp; contact number &amp; date. </w:t>
             </w:r>
           </w:p>
         </w:tc>
@@ -5939,6 +6038,7 @@
                 <w:szCs w:val="20"/>
                 <w:lang w:eastAsia="en-IN"/>
               </w:rPr>
+              <w:lastRenderedPageBreak/>
               <w:t>Place (re</w:t>
             </w:r>
             <w:r>
@@ -6138,6 +6238,7 @@
                 <w:szCs w:val="20"/>
                 <w:lang w:eastAsia="en-IN"/>
               </w:rPr>
+              <w:lastRenderedPageBreak/>
               <w:t>Family doctor check</w:t>
             </w:r>
           </w:p>
@@ -6360,7 +6461,31 @@
                 <w:szCs w:val="20"/>
                 <w:lang w:eastAsia="en-IN"/>
               </w:rPr>
-              <w:t>Verify hospitalization documents if submitted at claims stage, Any previous history of Hospitalization/treatment noted, all such documents to be procured. Checks at all nearby hospitals</w:t>
+              <w:t xml:space="preserve">Verify hospitalization documents if submitted at claims stage, </w:t>
+            </w:r>
+            <w:proofErr w:type="gramStart"/>
+            <w:r>
+              <w:rPr>
+                <w:rFonts w:eastAsia="Times New Roman" w:cs="Calibri"/>
+                <w:b/>
+                <w:bCs/>
+                <w:sz w:val="20"/>
+                <w:szCs w:val="20"/>
+                <w:lang w:eastAsia="en-IN"/>
+              </w:rPr>
+              <w:t>Any</w:t>
+            </w:r>
+            <w:proofErr w:type="gramEnd"/>
+            <w:r>
+              <w:rPr>
+                <w:rFonts w:eastAsia="Times New Roman" w:cs="Calibri"/>
+                <w:b/>
+                <w:bCs/>
+                <w:sz w:val="20"/>
+                <w:szCs w:val="20"/>
+                <w:lang w:eastAsia="en-IN"/>
+              </w:rPr>
+              <w:t xml:space="preserve"> previous history of Hospitalization/treatment noted, all such documents to be procured. Checks at all nearby hospitals</w:t>
             </w:r>
             <w:r>
               <w:rPr>
@@ -6820,7 +6945,31 @@
                 <w:szCs w:val="20"/>
                 <w:lang w:eastAsia="en-IN"/>
               </w:rPr>
-              <w:t>Check all the chemists/medical shops/Laboratories/medical practioners near residence, work place, treating doctors place, hospitals etc., &amp; procure necessary documents*</w:t>
+              <w:t xml:space="preserve">Check all the chemists/medical shops/Laboratories/medical </w:t>
+            </w:r>
+            <w:proofErr w:type="spellStart"/>
+            <w:r>
+              <w:rPr>
+                <w:rFonts w:eastAsia="Times New Roman" w:cs="Calibri"/>
+                <w:b/>
+                <w:bCs/>
+                <w:sz w:val="20"/>
+                <w:szCs w:val="20"/>
+                <w:lang w:eastAsia="en-IN"/>
+              </w:rPr>
+              <w:t>practioners</w:t>
+            </w:r>
+            <w:proofErr w:type="spellEnd"/>
+            <w:r>
+              <w:rPr>
+                <w:rFonts w:eastAsia="Times New Roman" w:cs="Calibri"/>
+                <w:b/>
+                <w:bCs/>
+                <w:sz w:val="20"/>
+                <w:szCs w:val="20"/>
+                <w:lang w:eastAsia="en-IN"/>
+              </w:rPr>
+              <w:t xml:space="preserve"> near residence, work place, treating doctors place, hospitals etc., &amp; procure necessary documents*</w:t>
             </w:r>
           </w:p>
         </w:tc>
@@ -7396,7 +7545,34 @@
                 <w:szCs w:val="20"/>
                 <w:lang w:eastAsia="en-IN"/>
               </w:rPr>
-              <w:t>Occupation / Workplace check if LA Employed / businessman(photograph of shop/office if LA businessman,self-employed)*</w:t>
+              <w:lastRenderedPageBreak/>
+              <w:t xml:space="preserve">Occupation / Workplace check if LA Employed / businessman(photograph of shop/office if LA </w:t>
+            </w:r>
+            <w:proofErr w:type="spellStart"/>
+            <w:r>
+              <w:rPr>
+                <w:rFonts w:eastAsia="Times New Roman" w:cs="Calibri"/>
+                <w:b/>
+                <w:bCs/>
+                <w:color w:val="FFFFFF"/>
+                <w:sz w:val="20"/>
+                <w:szCs w:val="20"/>
+                <w:lang w:eastAsia="en-IN"/>
+              </w:rPr>
+              <w:t>businessman,self</w:t>
+            </w:r>
+            <w:proofErr w:type="spellEnd"/>
+            <w:r>
+              <w:rPr>
+                <w:rFonts w:eastAsia="Times New Roman" w:cs="Calibri"/>
+                <w:b/>
+                <w:bCs/>
+                <w:color w:val="FFFFFF"/>
+                <w:sz w:val="20"/>
+                <w:szCs w:val="20"/>
+                <w:lang w:eastAsia="en-IN"/>
+              </w:rPr>
+              <w:t>-employed)*</w:t>
             </w:r>
           </w:p>
         </w:tc>
@@ -7863,7 +8039,33 @@
                 <w:szCs w:val="20"/>
                 <w:lang w:eastAsia="en-IN"/>
               </w:rPr>
-              <w:t>Collect identification documents of LA (Passport copy, School Leaving Certificate, PAN, Voter ID, Aadhar etc.)*</w:t>
+              <w:t xml:space="preserve">Collect identification documents of LA (Passport copy, School Leaving Certificate, PAN, Voter ID, </w:t>
+            </w:r>
+            <w:proofErr w:type="spellStart"/>
+            <w:r>
+              <w:rPr>
+                <w:rFonts w:eastAsia="Times New Roman" w:cs="Calibri"/>
+                <w:b/>
+                <w:bCs/>
+                <w:color w:val="FFFFFF"/>
+                <w:sz w:val="20"/>
+                <w:szCs w:val="20"/>
+                <w:lang w:eastAsia="en-IN"/>
+              </w:rPr>
+              <w:t>Aadhar</w:t>
+            </w:r>
+            <w:proofErr w:type="spellEnd"/>
+            <w:r>
+              <w:rPr>
+                <w:rFonts w:eastAsia="Times New Roman" w:cs="Calibri"/>
+                <w:b/>
+                <w:bCs/>
+                <w:color w:val="FFFFFF"/>
+                <w:sz w:val="20"/>
+                <w:szCs w:val="20"/>
+                <w:lang w:eastAsia="en-IN"/>
+              </w:rPr>
+              <w:t xml:space="preserve"> etc.)*</w:t>
             </w:r>
           </w:p>
         </w:tc>
@@ -9116,6 +9318,7 @@
     <w:tbl>
       <w:tblPr>
         <w:tblW w:w="0" w:type="auto"/>
+        <w:tblInd w:w="-365" w:type="dxa"/>
         <w:tblBorders>
           <w:top w:val="single" w:sz="4" w:space="0" w:color="auto"/>
           <w:left w:val="single" w:sz="4" w:space="0" w:color="auto"/>
@@ -9127,12 +9330,12 @@
         <w:tblLook w:val="04A0" w:firstRow="1" w:lastRow="0" w:firstColumn="1" w:lastColumn="0" w:noHBand="0" w:noVBand="1"/>
       </w:tblPr>
       <w:tblGrid>
-        <w:gridCol w:w="10070"/>
+        <w:gridCol w:w="10435"/>
       </w:tblGrid>
       <w:tr>
         <w:tc>
           <w:tcPr>
-            <w:tcW w:w="10296" w:type="dxa"/>
+            <w:tcW w:w="10435" w:type="dxa"/>
             <w:shd w:val="clear" w:color="auto" w:fill="auto"/>
           </w:tcPr>
           <w:p>
@@ -9155,6 +9358,8 @@
           <w:szCs w:val="20"/>
         </w:rPr>
       </w:pPr>
+      <w:bookmarkStart w:id="0" w:name="_GoBack"/>
+      <w:bookmarkEnd w:id="0"/>
     </w:p>
     <w:sectPr>
       <w:headerReference w:type="default" r:id="rId8"/>
@@ -9169,7 +9374,7 @@
 </file>
 
 <file path=word/endnotes.xml><?xml version="1.0" encoding="utf-8"?>
-<w:endnotes xmlns:wpc="http://schemas.microsoft.com/office/word/2010/wordprocessingCanvas" xmlns:cx="http://schemas.microsoft.com/office/drawing/2014/chartex" xmlns:cx1="http://schemas.microsoft.com/office/drawing/2015/9/8/chartex" xmlns:cx2="http://schemas.microsoft.com/office/drawing/2015/10/21/chartex" xmlns:cx3="http://schemas.microsoft.com/office/drawing/2016/5/9/chartex" xmlns:cx4="http://schemas.microsoft.com/office/drawing/2016/5/10/chartex" xmlns:cx5="http://schemas.microsoft.com/office/drawing/2016/5/11/chartex" xmlns:cx6="http://schemas.microsoft.com/office/drawing/2016/5/12/chartex" xmlns:cx7="http://schemas.microsoft.com/office/drawing/2016/5/13/chartex" xmlns:cx8="http://schemas.microsoft.com/office/drawing/2016/5/14/chartex" xmlns:mc="http://schemas.openxmlformats.org/markup-compatibility/2006" xmlns:aink="http://schemas.microsoft.com/office/drawing/2016/ink" xmlns:am3d="http://schemas.microsoft.com/office/drawing/2017/model3d" xmlns:o="urn:schemas-microsoft-com:office:office" xmlns:r="http://schemas.openxmlformats.org/officeDocument/2006/relationships" xmlns:m="http://schemas.openxmlformats.org/officeDocument/2006/math" xmlns:v="urn:schemas-microsoft-com:vml" xmlns:wp14="http://schemas.microsoft.com/office/word/2010/wordprocessingDrawing" xmlns:wp="http://schemas.openxmlformats.org/drawingml/2006/wordprocessingDrawing" xmlns:w10="urn:schemas-microsoft-com:office:word" xmlns:w="http://schemas.openxmlformats.org/wordprocessingml/2006/main" xmlns:w14="http://schemas.microsoft.com/office/word/2010/wordml" xmlns:w15="http://schemas.microsoft.com/office/word/2012/wordml" xmlns:w16cex="http://schemas.microsoft.com/office/word/2018/wordml/cex" xmlns:w16cid="http://schemas.microsoft.com/office/word/2016/wordml/cid" xmlns:w16="http://schemas.microsoft.com/office/word/2018/wordml" xmlns:w16sdtdh="http://schemas.microsoft.com/office/word/2020/wordml/sdtdatahash" xmlns:w16se="http://schemas.microsoft.com/office/word/2015/wordml/symex" xmlns:wpg="http://schemas.microsoft.com/office/word/2010/wordprocessingGroup" xmlns:wpi="http://schemas.microsoft.com/office/word/2010/wordprocessingInk" xmlns:wne="http://schemas.microsoft.com/office/word/2006/wordml" xmlns:wps="http://schemas.microsoft.com/office/word/2010/wordprocessingShape" mc:Ignorable="w14 w15 w16se w16cid w16 w16cex w16sdtdh wp14">
+<w:endnotes xmlns:wpc="http://schemas.microsoft.com/office/word/2010/wordprocessingCanvas" xmlns:cx="http://schemas.microsoft.com/office/drawing/2014/chartex" xmlns:mc="http://schemas.openxmlformats.org/markup-compatibility/2006" xmlns:o="urn:schemas-microsoft-com:office:office" xmlns:r="http://schemas.openxmlformats.org/officeDocument/2006/relationships" xmlns:m="http://schemas.openxmlformats.org/officeDocument/2006/math" xmlns:v="urn:schemas-microsoft-com:vml" xmlns:wp14="http://schemas.microsoft.com/office/word/2010/wordprocessingDrawing" xmlns:wp="http://schemas.openxmlformats.org/drawingml/2006/wordprocessingDrawing" xmlns:w10="urn:schemas-microsoft-com:office:word" xmlns:w="http://schemas.openxmlformats.org/wordprocessingml/2006/main" xmlns:w14="http://schemas.microsoft.com/office/word/2010/wordml" xmlns:w15="http://schemas.microsoft.com/office/word/2012/wordml" xmlns:w16se="http://schemas.microsoft.com/office/word/2015/wordml/symex" xmlns:wpg="http://schemas.microsoft.com/office/word/2010/wordprocessingGroup" xmlns:wpi="http://schemas.microsoft.com/office/word/2010/wordprocessingInk" xmlns:wne="http://schemas.microsoft.com/office/word/2006/wordml" xmlns:wps="http://schemas.microsoft.com/office/word/2010/wordprocessingShape" mc:Ignorable="w14 w15 w16se wp14">
   <w:endnote w:type="separator" w:id="-1">
     <w:p>
       <w:pPr>
@@ -9194,12 +9399,12 @@
 </file>
 
 <file path=word/footer1.xml><?xml version="1.0" encoding="utf-8"?>
-<w:ftr xmlns:wpc="http://schemas.microsoft.com/office/word/2010/wordprocessingCanvas" xmlns:cx="http://schemas.microsoft.com/office/drawing/2014/chartex" xmlns:cx1="http://schemas.microsoft.com/office/drawing/2015/9/8/chartex" xmlns:cx2="http://schemas.microsoft.com/office/drawing/2015/10/21/chartex" xmlns:cx3="http://schemas.microsoft.com/office/drawing/2016/5/9/chartex" xmlns:cx4="http://schemas.microsoft.com/office/drawing/2016/5/10/chartex" xmlns:cx5="http://schemas.microsoft.com/office/drawing/2016/5/11/chartex" xmlns:cx6="http://schemas.microsoft.com/office/drawing/2016/5/12/chartex" xmlns:cx7="http://schemas.microsoft.com/office/drawing/2016/5/13/chartex" xmlns:cx8="http://schemas.microsoft.com/office/drawing/2016/5/14/chartex" xmlns:mc="http://schemas.openxmlformats.org/markup-compatibility/2006" xmlns:aink="http://schemas.microsoft.com/office/drawing/2016/ink" xmlns:am3d="http://schemas.microsoft.com/office/drawing/2017/model3d" xmlns:o="urn:schemas-microsoft-com:office:office" xmlns:r="http://schemas.openxmlformats.org/officeDocument/2006/relationships" xmlns:m="http://schemas.openxmlformats.org/officeDocument/2006/math" xmlns:v="urn:schemas-microsoft-com:vml" xmlns:wp14="http://schemas.microsoft.com/office/word/2010/wordprocessingDrawing" xmlns:wp="http://schemas.openxmlformats.org/drawingml/2006/wordprocessingDrawing" xmlns:w10="urn:schemas-microsoft-com:office:word" xmlns:w="http://schemas.openxmlformats.org/wordprocessingml/2006/main" xmlns:w14="http://schemas.microsoft.com/office/word/2010/wordml" xmlns:w15="http://schemas.microsoft.com/office/word/2012/wordml" xmlns:w16cex="http://schemas.microsoft.com/office/word/2018/wordml/cex" xmlns:w16cid="http://schemas.microsoft.com/office/word/2016/wordml/cid" xmlns:w16="http://schemas.microsoft.com/office/word/2018/wordml" xmlns:w16sdtdh="http://schemas.microsoft.com/office/word/2020/wordml/sdtdatahash" xmlns:w16se="http://schemas.microsoft.com/office/word/2015/wordml/symex" xmlns:wpg="http://schemas.microsoft.com/office/word/2010/wordprocessingGroup" xmlns:wpi="http://schemas.microsoft.com/office/word/2010/wordprocessingInk" xmlns:wne="http://schemas.microsoft.com/office/word/2006/wordml" xmlns:wps="http://schemas.microsoft.com/office/word/2010/wordprocessingShape" mc:Ignorable="w14 w15 w16se w16cid w16 w16cex w16sdtdh wp14">
+<w:ftr xmlns:wpc="http://schemas.microsoft.com/office/word/2010/wordprocessingCanvas" xmlns:cx="http://schemas.microsoft.com/office/drawing/2014/chartex" xmlns:mc="http://schemas.openxmlformats.org/markup-compatibility/2006" xmlns:o="urn:schemas-microsoft-com:office:office" xmlns:r="http://schemas.openxmlformats.org/officeDocument/2006/relationships" xmlns:m="http://schemas.openxmlformats.org/officeDocument/2006/math" xmlns:v="urn:schemas-microsoft-com:vml" xmlns:wp14="http://schemas.microsoft.com/office/word/2010/wordprocessingDrawing" xmlns:wp="http://schemas.openxmlformats.org/drawingml/2006/wordprocessingDrawing" xmlns:w10="urn:schemas-microsoft-com:office:word" xmlns:w="http://schemas.openxmlformats.org/wordprocessingml/2006/main" xmlns:w14="http://schemas.microsoft.com/office/word/2010/wordml" xmlns:w15="http://schemas.microsoft.com/office/word/2012/wordml" xmlns:w16se="http://schemas.microsoft.com/office/word/2015/wordml/symex" xmlns:wpg="http://schemas.microsoft.com/office/word/2010/wordprocessingGroup" xmlns:wpi="http://schemas.microsoft.com/office/word/2010/wordprocessingInk" xmlns:wne="http://schemas.microsoft.com/office/word/2006/wordml" xmlns:wps="http://schemas.microsoft.com/office/word/2010/wordprocessingShape" mc:Ignorable="w14 w15 w16se wp14">
   <w:p>
     <w:pPr>
       <w:pStyle w:val="Footer"/>
     </w:pPr>
-    <w:bookmarkStart w:id="0" w:name="_Hlk74982579"/>
+    <w:bookmarkStart w:id="1" w:name="_Hlk74982579"/>
     <w:r>
       <w:rPr>
         <w:color w:val="943634"/>
@@ -9217,7 +9422,7 @@
       <w:t xml:space="preserve">                </w:t>
     </w:r>
   </w:p>
-  <w:bookmarkEnd w:id="0"/>
+  <w:bookmarkEnd w:id="1"/>
   <w:p>
     <w:pPr>
       <w:pStyle w:val="Footer"/>
@@ -9296,7 +9501,7 @@
             </wp:anchor>
           </w:drawing>
         </mc:Choice>
-        <mc:Fallback>
+        <mc:Fallback xmlns:w16sdtdh="http://schemas.microsoft.com/office/word/2020/wordml/sdtdatahash" xmlns:w16="http://schemas.microsoft.com/office/word/2018/wordml" xmlns:w16cid="http://schemas.microsoft.com/office/word/2016/wordml/cid" xmlns:w16cex="http://schemas.microsoft.com/office/word/2018/wordml/cex" xmlns:am3d="http://schemas.microsoft.com/office/drawing/2017/model3d" xmlns:aink="http://schemas.microsoft.com/office/drawing/2016/ink" xmlns:cx8="http://schemas.microsoft.com/office/drawing/2016/5/14/chartex" xmlns:cx7="http://schemas.microsoft.com/office/drawing/2016/5/13/chartex" xmlns:cx6="http://schemas.microsoft.com/office/drawing/2016/5/12/chartex" xmlns:cx5="http://schemas.microsoft.com/office/drawing/2016/5/11/chartex" xmlns:cx4="http://schemas.microsoft.com/office/drawing/2016/5/10/chartex" xmlns:cx3="http://schemas.microsoft.com/office/drawing/2016/5/9/chartex" xmlns:cx2="http://schemas.microsoft.com/office/drawing/2015/10/21/chartex" xmlns:cx1="http://schemas.microsoft.com/office/drawing/2015/9/8/chartex">
           <w:pict>
             <v:shapetype w14:anchorId="58082414" id="_x0000_t64" coordsize="21600,21600" o:spt="64" adj="2809,10800" path="m@28@0c@27@1@26@3@25@0l@21@4c@22@5@23@6@24@4xe">
               <v:formulas>
@@ -9346,7 +9551,7 @@
                 <v:h position="#1,bottomRight" xrange="8640,12960"/>
               </v:handles>
             </v:shapetype>
-            <v:shape id="AutoShape 2" o:spid="_x0000_s1026" type="#_x0000_t64" style="position:absolute;margin-left:-121pt;margin-top:1.35pt;width:660.55pt;height:104.85pt;z-index:251660800;visibility:visible;mso-wrap-style:square;mso-width-percent:0;mso-height-percent:0;mso-wrap-distance-left:9pt;mso-wrap-distance-top:0;mso-wrap-distance-right:9pt;mso-wrap-distance-bottom:0;mso-position-horizontal:absolute;mso-position-horizontal-relative:text;mso-position-vertical:absolute;mso-position-vertical-relative:text;mso-width-percent:0;mso-height-percent:0;mso-width-relative:page;mso-height-relative:page;v-text-anchor:top" o:gfxdata="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" fillcolor="#002060" strokecolor="#8064a2">
+            <v:shape id="AutoShape 2" o:spid="_x0000_s1026" type="#_x0000_t64" style="position:absolute;margin-left:-121pt;margin-top:1.35pt;width:660.55pt;height:104.85pt;z-index:251660800;visibility:visible;mso-wrap-style:square;mso-width-percent:0;mso-height-percent:0;mso-wrap-distance-left:9pt;mso-wrap-distance-top:0;mso-wrap-distance-right:9pt;mso-wrap-distance-bottom:0;mso-position-horizontal:absolute;mso-position-horizontal-relative:text;mso-position-vertical:absolute;mso-position-vertical-relative:text;mso-width-percent:0;mso-height-percent:0;mso-width-relative:page;mso-height-relative:page;v-text-anchor:top" o:gfxdata="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" fillcolor="#002060" strokecolor="#8064a2">
               <v:path arrowok="t"/>
             </v:shape>
           </w:pict>
@@ -9435,9 +9640,9 @@
             </wp:anchor>
           </w:drawing>
         </mc:Choice>
-        <mc:Fallback>
+        <mc:Fallback xmlns:w16sdtdh="http://schemas.microsoft.com/office/word/2020/wordml/sdtdatahash" xmlns:w16="http://schemas.microsoft.com/office/word/2018/wordml" xmlns:w16cid="http://schemas.microsoft.com/office/word/2016/wordml/cid" xmlns:w16cex="http://schemas.microsoft.com/office/word/2018/wordml/cex" xmlns:am3d="http://schemas.microsoft.com/office/drawing/2017/model3d" xmlns:aink="http://schemas.microsoft.com/office/drawing/2016/ink" xmlns:cx8="http://schemas.microsoft.com/office/drawing/2016/5/14/chartex" xmlns:cx7="http://schemas.microsoft.com/office/drawing/2016/5/13/chartex" xmlns:cx6="http://schemas.microsoft.com/office/drawing/2016/5/12/chartex" xmlns:cx5="http://schemas.microsoft.com/office/drawing/2016/5/11/chartex" xmlns:cx4="http://schemas.microsoft.com/office/drawing/2016/5/10/chartex" xmlns:cx3="http://schemas.microsoft.com/office/drawing/2016/5/9/chartex" xmlns:cx2="http://schemas.microsoft.com/office/drawing/2015/10/21/chartex" xmlns:cx1="http://schemas.microsoft.com/office/drawing/2015/9/8/chartex">
           <w:pict>
-            <v:shape w14:anchorId="3F4E607A" id="AutoShape 2" o:spid="_x0000_s1026" type="#_x0000_t64" style="position:absolute;margin-left:-35.95pt;margin-top:790.5pt;width:660.55pt;height:104.85pt;z-index:251659776;visibility:visible;mso-wrap-style:square;mso-width-percent:0;mso-height-percent:0;mso-wrap-distance-left:9pt;mso-wrap-distance-top:0;mso-wrap-distance-right:9pt;mso-wrap-distance-bottom:0;mso-position-horizontal:absolute;mso-position-horizontal-relative:text;mso-position-vertical:absolute;mso-position-vertical-relative:text;mso-width-percent:0;mso-height-percent:0;mso-width-relative:page;mso-height-relative:page;v-text-anchor:top" o:gfxdata="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" fillcolor="#002060" strokecolor="#8064a2">
+            <v:shape w14:anchorId="3F4E607A" id="AutoShape 2" o:spid="_x0000_s1026" type="#_x0000_t64" style="position:absolute;margin-left:-35.95pt;margin-top:790.5pt;width:660.55pt;height:104.85pt;z-index:251659776;visibility:visible;mso-wrap-style:square;mso-width-percent:0;mso-height-percent:0;mso-wrap-distance-left:9pt;mso-wrap-distance-top:0;mso-wrap-distance-right:9pt;mso-wrap-distance-bottom:0;mso-position-horizontal:absolute;mso-position-horizontal-relative:text;mso-position-vertical:absolute;mso-position-vertical-relative:text;mso-width-percent:0;mso-height-percent:0;mso-width-relative:page;mso-height-relative:page;v-text-anchor:top" o:gfxdata="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" fillcolor="#002060" strokecolor="#8064a2">
               <v:path arrowok="t"/>
             </v:shape>
           </w:pict>
@@ -9518,9 +9723,9 @@
             </wp:anchor>
           </w:drawing>
         </mc:Choice>
-        <mc:Fallback>
+        <mc:Fallback xmlns:w16sdtdh="http://schemas.microsoft.com/office/word/2020/wordml/sdtdatahash" xmlns:w16="http://schemas.microsoft.com/office/word/2018/wordml" xmlns:w16cid="http://schemas.microsoft.com/office/word/2016/wordml/cid" xmlns:w16cex="http://schemas.microsoft.com/office/word/2018/wordml/cex" xmlns:am3d="http://schemas.microsoft.com/office/drawing/2017/model3d" xmlns:aink="http://schemas.microsoft.com/office/drawing/2016/ink" xmlns:cx8="http://schemas.microsoft.com/office/drawing/2016/5/14/chartex" xmlns:cx7="http://schemas.microsoft.com/office/drawing/2016/5/13/chartex" xmlns:cx6="http://schemas.microsoft.com/office/drawing/2016/5/12/chartex" xmlns:cx5="http://schemas.microsoft.com/office/drawing/2016/5/11/chartex" xmlns:cx4="http://schemas.microsoft.com/office/drawing/2016/5/10/chartex" xmlns:cx3="http://schemas.microsoft.com/office/drawing/2016/5/9/chartex" xmlns:cx2="http://schemas.microsoft.com/office/drawing/2015/10/21/chartex" xmlns:cx1="http://schemas.microsoft.com/office/drawing/2015/9/8/chartex">
           <w:pict>
-            <v:shape w14:anchorId="2BB70973" id="AutoShape 2" o:spid="_x0000_s1026" type="#_x0000_t64" style="position:absolute;margin-left:-35.95pt;margin-top:790.5pt;width:660.55pt;height:104.85pt;z-index:251658752;visibility:visible;mso-wrap-style:square;mso-width-percent:0;mso-height-percent:0;mso-wrap-distance-left:9pt;mso-wrap-distance-top:0;mso-wrap-distance-right:9pt;mso-wrap-distance-bottom:0;mso-position-horizontal:absolute;mso-position-horizontal-relative:text;mso-position-vertical:absolute;mso-position-vertical-relative:text;mso-width-percent:0;mso-height-percent:0;mso-width-relative:page;mso-height-relative:page;v-text-anchor:top" o:gfxdata="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" fillcolor="#002060" strokecolor="#8064a2">
+            <v:shape w14:anchorId="2BB70973" id="AutoShape 2" o:spid="_x0000_s1026" type="#_x0000_t64" style="position:absolute;margin-left:-35.95pt;margin-top:790.5pt;width:660.55pt;height:104.85pt;z-index:251658752;visibility:visible;mso-wrap-style:square;mso-width-percent:0;mso-height-percent:0;mso-wrap-distance-left:9pt;mso-wrap-distance-top:0;mso-wrap-distance-right:9pt;mso-wrap-distance-bottom:0;mso-position-horizontal:absolute;mso-position-horizontal-relative:text;mso-position-vertical:absolute;mso-position-vertical-relative:text;mso-width-percent:0;mso-height-percent:0;mso-width-relative:page;mso-height-relative:page;v-text-anchor:top" o:gfxdata="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" fillcolor="#002060" strokecolor="#8064a2">
               <v:path arrowok="t"/>
             </v:shape>
           </w:pict>
@@ -9601,9 +9806,9 @@
             </wp:anchor>
           </w:drawing>
         </mc:Choice>
-        <mc:Fallback>
+        <mc:Fallback xmlns:w16sdtdh="http://schemas.microsoft.com/office/word/2020/wordml/sdtdatahash" xmlns:w16="http://schemas.microsoft.com/office/word/2018/wordml" xmlns:w16cid="http://schemas.microsoft.com/office/word/2016/wordml/cid" xmlns:w16cex="http://schemas.microsoft.com/office/word/2018/wordml/cex" xmlns:am3d="http://schemas.microsoft.com/office/drawing/2017/model3d" xmlns:aink="http://schemas.microsoft.com/office/drawing/2016/ink" xmlns:cx8="http://schemas.microsoft.com/office/drawing/2016/5/14/chartex" xmlns:cx7="http://schemas.microsoft.com/office/drawing/2016/5/13/chartex" xmlns:cx6="http://schemas.microsoft.com/office/drawing/2016/5/12/chartex" xmlns:cx5="http://schemas.microsoft.com/office/drawing/2016/5/11/chartex" xmlns:cx4="http://schemas.microsoft.com/office/drawing/2016/5/10/chartex" xmlns:cx3="http://schemas.microsoft.com/office/drawing/2016/5/9/chartex" xmlns:cx2="http://schemas.microsoft.com/office/drawing/2015/10/21/chartex" xmlns:cx1="http://schemas.microsoft.com/office/drawing/2015/9/8/chartex">
           <w:pict>
-            <v:shape w14:anchorId="2A9C6492" id="AutoShape 2" o:spid="_x0000_s1026" type="#_x0000_t64" style="position:absolute;margin-left:-35.95pt;margin-top:790.5pt;width:660.55pt;height:104.85pt;z-index:251655680;visibility:visible;mso-wrap-style:square;mso-width-percent:0;mso-height-percent:0;mso-wrap-distance-left:9pt;mso-wrap-distance-top:0;mso-wrap-distance-right:9pt;mso-wrap-distance-bottom:0;mso-position-horizontal:absolute;mso-position-horizontal-relative:text;mso-position-vertical:absolute;mso-position-vertical-relative:text;mso-width-percent:0;mso-height-percent:0;mso-width-relative:page;mso-height-relative:page;v-text-anchor:top" o:gfxdata="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" fillcolor="#002060" strokecolor="#8064a2">
+            <v:shape w14:anchorId="2A9C6492" id="AutoShape 2" o:spid="_x0000_s1026" type="#_x0000_t64" style="position:absolute;margin-left:-35.95pt;margin-top:790.5pt;width:660.55pt;height:104.85pt;z-index:251655680;visibility:visible;mso-wrap-style:square;mso-width-percent:0;mso-height-percent:0;mso-wrap-distance-left:9pt;mso-wrap-distance-top:0;mso-wrap-distance-right:9pt;mso-wrap-distance-bottom:0;mso-position-horizontal:absolute;mso-position-horizontal-relative:text;mso-position-vertical:absolute;mso-position-vertical-relative:text;mso-width-percent:0;mso-height-percent:0;mso-width-relative:page;mso-height-relative:page;v-text-anchor:top" o:gfxdata="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" fillcolor="#002060" strokecolor="#8064a2">
               <v:path arrowok="t"/>
             </v:shape>
           </w:pict>
@@ -9684,9 +9889,9 @@
             </wp:anchor>
           </w:drawing>
         </mc:Choice>
-        <mc:Fallback>
+        <mc:Fallback xmlns:w16sdtdh="http://schemas.microsoft.com/office/word/2020/wordml/sdtdatahash" xmlns:w16="http://schemas.microsoft.com/office/word/2018/wordml" xmlns:w16cid="http://schemas.microsoft.com/office/word/2016/wordml/cid" xmlns:w16cex="http://schemas.microsoft.com/office/word/2018/wordml/cex" xmlns:am3d="http://schemas.microsoft.com/office/drawing/2017/model3d" xmlns:aink="http://schemas.microsoft.com/office/drawing/2016/ink" xmlns:cx8="http://schemas.microsoft.com/office/drawing/2016/5/14/chartex" xmlns:cx7="http://schemas.microsoft.com/office/drawing/2016/5/13/chartex" xmlns:cx6="http://schemas.microsoft.com/office/drawing/2016/5/12/chartex" xmlns:cx5="http://schemas.microsoft.com/office/drawing/2016/5/11/chartex" xmlns:cx4="http://schemas.microsoft.com/office/drawing/2016/5/10/chartex" xmlns:cx3="http://schemas.microsoft.com/office/drawing/2016/5/9/chartex" xmlns:cx2="http://schemas.microsoft.com/office/drawing/2015/10/21/chartex" xmlns:cx1="http://schemas.microsoft.com/office/drawing/2015/9/8/chartex">
           <w:pict>
-            <v:shape w14:anchorId="6ADE78E2" id="AutoShape 2" o:spid="_x0000_s1026" type="#_x0000_t64" style="position:absolute;margin-left:-35.95pt;margin-top:790.5pt;width:660.55pt;height:104.85pt;z-index:251656704;visibility:visible;mso-wrap-style:square;mso-width-percent:0;mso-height-percent:0;mso-wrap-distance-left:9pt;mso-wrap-distance-top:0;mso-wrap-distance-right:9pt;mso-wrap-distance-bottom:0;mso-position-horizontal:absolute;mso-position-horizontal-relative:text;mso-position-vertical:absolute;mso-position-vertical-relative:text;mso-width-percent:0;mso-height-percent:0;mso-width-relative:page;mso-height-relative:page;v-text-anchor:top" o:gfxdata="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" fillcolor="#002060" strokecolor="#8064a2">
+            <v:shape w14:anchorId="6ADE78E2" id="AutoShape 2" o:spid="_x0000_s1026" type="#_x0000_t64" style="position:absolute;margin-left:-35.95pt;margin-top:790.5pt;width:660.55pt;height:104.85pt;z-index:251656704;visibility:visible;mso-wrap-style:square;mso-width-percent:0;mso-height-percent:0;mso-wrap-distance-left:9pt;mso-wrap-distance-top:0;mso-wrap-distance-right:9pt;mso-wrap-distance-bottom:0;mso-position-horizontal:absolute;mso-position-horizontal-relative:text;mso-position-vertical:absolute;mso-position-vertical-relative:text;mso-width-percent:0;mso-height-percent:0;mso-width-relative:page;mso-height-relative:page;v-text-anchor:top" o:gfxdata="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" fillcolor="#002060" strokecolor="#8064a2">
               <v:path arrowok="t"/>
             </v:shape>
           </w:pict>
@@ -9767,9 +9972,9 @@
             </wp:anchor>
           </w:drawing>
         </mc:Choice>
-        <mc:Fallback>
+        <mc:Fallback xmlns:w16sdtdh="http://schemas.microsoft.com/office/word/2020/wordml/sdtdatahash" xmlns:w16="http://schemas.microsoft.com/office/word/2018/wordml" xmlns:w16cid="http://schemas.microsoft.com/office/word/2016/wordml/cid" xmlns:w16cex="http://schemas.microsoft.com/office/word/2018/wordml/cex" xmlns:am3d="http://schemas.microsoft.com/office/drawing/2017/model3d" xmlns:aink="http://schemas.microsoft.com/office/drawing/2016/ink" xmlns:cx8="http://schemas.microsoft.com/office/drawing/2016/5/14/chartex" xmlns:cx7="http://schemas.microsoft.com/office/drawing/2016/5/13/chartex" xmlns:cx6="http://schemas.microsoft.com/office/drawing/2016/5/12/chartex" xmlns:cx5="http://schemas.microsoft.com/office/drawing/2016/5/11/chartex" xmlns:cx4="http://schemas.microsoft.com/office/drawing/2016/5/10/chartex" xmlns:cx3="http://schemas.microsoft.com/office/drawing/2016/5/9/chartex" xmlns:cx2="http://schemas.microsoft.com/office/drawing/2015/10/21/chartex" xmlns:cx1="http://schemas.microsoft.com/office/drawing/2015/9/8/chartex">
           <w:pict>
-            <v:shape w14:anchorId="6C5244EA" id="AutoShape 2" o:spid="_x0000_s1026" type="#_x0000_t64" style="position:absolute;margin-left:-35.95pt;margin-top:790.5pt;width:660.55pt;height:104.85pt;z-index:251657728;visibility:visible;mso-wrap-style:square;mso-width-percent:0;mso-height-percent:0;mso-wrap-distance-left:9pt;mso-wrap-distance-top:0;mso-wrap-distance-right:9pt;mso-wrap-distance-bottom:0;mso-position-horizontal:absolute;mso-position-horizontal-relative:text;mso-position-vertical:absolute;mso-position-vertical-relative:text;mso-width-percent:0;mso-height-percent:0;mso-width-relative:page;mso-height-relative:page;v-text-anchor:top" o:gfxdata="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" fillcolor="#002060" strokecolor="#8064a2">
+            <v:shape w14:anchorId="6C5244EA" id="AutoShape 2" o:spid="_x0000_s1026" type="#_x0000_t64" style="position:absolute;margin-left:-35.95pt;margin-top:790.5pt;width:660.55pt;height:104.85pt;z-index:251657728;visibility:visible;mso-wrap-style:square;mso-width-percent:0;mso-height-percent:0;mso-wrap-distance-left:9pt;mso-wrap-distance-top:0;mso-wrap-distance-right:9pt;mso-wrap-distance-bottom:0;mso-position-horizontal:absolute;mso-position-horizontal-relative:text;mso-position-vertical:absolute;mso-position-vertical-relative:text;mso-width-percent:0;mso-height-percent:0;mso-width-relative:page;mso-height-relative:page;v-text-anchor:top" o:gfxdata="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" fillcolor="#002060" strokecolor="#8064a2">
               <v:path arrowok="t"/>
             </v:shape>
           </w:pict>
@@ -9781,7 +9986,7 @@
 </file>
 
 <file path=word/footnotes.xml><?xml version="1.0" encoding="utf-8"?>
-<w:footnotes xmlns:wpc="http://schemas.microsoft.com/office/word/2010/wordprocessingCanvas" xmlns:cx="http://schemas.microsoft.com/office/drawing/2014/chartex" xmlns:cx1="http://schemas.microsoft.com/office/drawing/2015/9/8/chartex" xmlns:cx2="http://schemas.microsoft.com/office/drawing/2015/10/21/chartex" xmlns:cx3="http://schemas.microsoft.com/office/drawing/2016/5/9/chartex" xmlns:cx4="http://schemas.microsoft.com/office/drawing/2016/5/10/chartex" xmlns:cx5="http://schemas.microsoft.com/office/drawing/2016/5/11/chartex" xmlns:cx6="http://schemas.microsoft.com/office/drawing/2016/5/12/chartex" xmlns:cx7="http://schemas.microsoft.com/office/drawing/2016/5/13/chartex" xmlns:cx8="http://schemas.microsoft.com/office/drawing/2016/5/14/chartex" xmlns:mc="http://schemas.openxmlformats.org/markup-compatibility/2006" xmlns:aink="http://schemas.microsoft.com/office/drawing/2016/ink" xmlns:am3d="http://schemas.microsoft.com/office/drawing/2017/model3d" xmlns:o="urn:schemas-microsoft-com:office:office" xmlns:r="http://schemas.openxmlformats.org/officeDocument/2006/relationships" xmlns:m="http://schemas.openxmlformats.org/officeDocument/2006/math" xmlns:v="urn:schemas-microsoft-com:vml" xmlns:wp14="http://schemas.microsoft.com/office/word/2010/wordprocessingDrawing" xmlns:wp="http://schemas.openxmlformats.org/drawingml/2006/wordprocessingDrawing" xmlns:w10="urn:schemas-microsoft-com:office:word" xmlns:w="http://schemas.openxmlformats.org/wordprocessingml/2006/main" xmlns:w14="http://schemas.microsoft.com/office/word/2010/wordml" xmlns:w15="http://schemas.microsoft.com/office/word/2012/wordml" xmlns:w16cex="http://schemas.microsoft.com/office/word/2018/wordml/cex" xmlns:w16cid="http://schemas.microsoft.com/office/word/2016/wordml/cid" xmlns:w16="http://schemas.microsoft.com/office/word/2018/wordml" xmlns:w16sdtdh="http://schemas.microsoft.com/office/word/2020/wordml/sdtdatahash" xmlns:w16se="http://schemas.microsoft.com/office/word/2015/wordml/symex" xmlns:wpg="http://schemas.microsoft.com/office/word/2010/wordprocessingGroup" xmlns:wpi="http://schemas.microsoft.com/office/word/2010/wordprocessingInk" xmlns:wne="http://schemas.microsoft.com/office/word/2006/wordml" xmlns:wps="http://schemas.microsoft.com/office/word/2010/wordprocessingShape" mc:Ignorable="w14 w15 w16se w16cid w16 w16cex w16sdtdh wp14">
+<w:footnotes xmlns:wpc="http://schemas.microsoft.com/office/word/2010/wordprocessingCanvas" xmlns:cx="http://schemas.microsoft.com/office/drawing/2014/chartex" xmlns:mc="http://schemas.openxmlformats.org/markup-compatibility/2006" xmlns:o="urn:schemas-microsoft-com:office:office" xmlns:r="http://schemas.openxmlformats.org/officeDocument/2006/relationships" xmlns:m="http://schemas.openxmlformats.org/officeDocument/2006/math" xmlns:v="urn:schemas-microsoft-com:vml" xmlns:wp14="http://schemas.microsoft.com/office/word/2010/wordprocessingDrawing" xmlns:wp="http://schemas.openxmlformats.org/drawingml/2006/wordprocessingDrawing" xmlns:w10="urn:schemas-microsoft-com:office:word" xmlns:w="http://schemas.openxmlformats.org/wordprocessingml/2006/main" xmlns:w14="http://schemas.microsoft.com/office/word/2010/wordml" xmlns:w15="http://schemas.microsoft.com/office/word/2012/wordml" xmlns:w16se="http://schemas.microsoft.com/office/word/2015/wordml/symex" xmlns:wpg="http://schemas.microsoft.com/office/word/2010/wordprocessingGroup" xmlns:wpi="http://schemas.microsoft.com/office/word/2010/wordprocessingInk" xmlns:wne="http://schemas.microsoft.com/office/word/2006/wordml" xmlns:wps="http://schemas.microsoft.com/office/word/2010/wordprocessingShape" mc:Ignorable="w14 w15 w16se wp14">
   <w:footnote w:type="separator" w:id="-1">
     <w:p>
       <w:pPr>
@@ -9806,7 +10011,7 @@
 </file>
 
 <file path=word/header1.xml><?xml version="1.0" encoding="utf-8"?>
-<w:hdr xmlns:wpc="http://schemas.microsoft.com/office/word/2010/wordprocessingCanvas" xmlns:cx="http://schemas.microsoft.com/office/drawing/2014/chartex" xmlns:cx1="http://schemas.microsoft.com/office/drawing/2015/9/8/chartex" xmlns:cx2="http://schemas.microsoft.com/office/drawing/2015/10/21/chartex" xmlns:cx3="http://schemas.microsoft.com/office/drawing/2016/5/9/chartex" xmlns:cx4="http://schemas.microsoft.com/office/drawing/2016/5/10/chartex" xmlns:cx5="http://schemas.microsoft.com/office/drawing/2016/5/11/chartex" xmlns:cx6="http://schemas.microsoft.com/office/drawing/2016/5/12/chartex" xmlns:cx7="http://schemas.microsoft.com/office/drawing/2016/5/13/chartex" xmlns:cx8="http://schemas.microsoft.com/office/drawing/2016/5/14/chartex" xmlns:mc="http://schemas.openxmlformats.org/markup-compatibility/2006" xmlns:aink="http://schemas.microsoft.com/office/drawing/2016/ink" xmlns:am3d="http://schemas.microsoft.com/office/drawing/2017/model3d" xmlns:o="urn:schemas-microsoft-com:office:office" xmlns:r="http://schemas.openxmlformats.org/officeDocument/2006/relationships" xmlns:m="http://schemas.openxmlformats.org/officeDocument/2006/math" xmlns:v="urn:schemas-microsoft-com:vml" xmlns:wp14="http://schemas.microsoft.com/office/word/2010/wordprocessingDrawing" xmlns:wp="http://schemas.openxmlformats.org/drawingml/2006/wordprocessingDrawing" xmlns:w10="urn:schemas-microsoft-com:office:word" xmlns:w="http://schemas.openxmlformats.org/wordprocessingml/2006/main" xmlns:w14="http://schemas.microsoft.com/office/word/2010/wordml" xmlns:w15="http://schemas.microsoft.com/office/word/2012/wordml" xmlns:w16cex="http://schemas.microsoft.com/office/word/2018/wordml/cex" xmlns:w16cid="http://schemas.microsoft.com/office/word/2016/wordml/cid" xmlns:w16="http://schemas.microsoft.com/office/word/2018/wordml" xmlns:w16sdtdh="http://schemas.microsoft.com/office/word/2020/wordml/sdtdatahash" xmlns:w16se="http://schemas.microsoft.com/office/word/2015/wordml/symex" xmlns:wpg="http://schemas.microsoft.com/office/word/2010/wordprocessingGroup" xmlns:wpi="http://schemas.microsoft.com/office/word/2010/wordprocessingInk" xmlns:wne="http://schemas.microsoft.com/office/word/2006/wordml" xmlns:wps="http://schemas.microsoft.com/office/word/2010/wordprocessingShape" mc:Ignorable="w14 w15 w16se w16cid w16 w16cex w16sdtdh wp14">
+<w:hdr xmlns:wpc="http://schemas.microsoft.com/office/word/2010/wordprocessingCanvas" xmlns:cx="http://schemas.microsoft.com/office/drawing/2014/chartex" xmlns:mc="http://schemas.openxmlformats.org/markup-compatibility/2006" xmlns:o="urn:schemas-microsoft-com:office:office" xmlns:r="http://schemas.openxmlformats.org/officeDocument/2006/relationships" xmlns:m="http://schemas.openxmlformats.org/officeDocument/2006/math" xmlns:v="urn:schemas-microsoft-com:vml" xmlns:wp14="http://schemas.microsoft.com/office/word/2010/wordprocessingDrawing" xmlns:wp="http://schemas.openxmlformats.org/drawingml/2006/wordprocessingDrawing" xmlns:w10="urn:schemas-microsoft-com:office:word" xmlns:w="http://schemas.openxmlformats.org/wordprocessingml/2006/main" xmlns:w14="http://schemas.microsoft.com/office/word/2010/wordml" xmlns:w15="http://schemas.microsoft.com/office/word/2012/wordml" xmlns:w16se="http://schemas.microsoft.com/office/word/2015/wordml/symex" xmlns:wpg="http://schemas.microsoft.com/office/word/2010/wordprocessingGroup" xmlns:wpi="http://schemas.microsoft.com/office/word/2010/wordprocessingInk" xmlns:wne="http://schemas.microsoft.com/office/word/2006/wordml" xmlns:wps="http://schemas.microsoft.com/office/word/2010/wordprocessingShape" mc:Ignorable="w14 w15 w16se wp14">
   <w:p>
     <w:pPr>
       <w:pStyle w:val="Header"/>
@@ -9884,7 +10089,7 @@
             </wp:anchor>
           </w:drawing>
         </mc:Choice>
-        <mc:Fallback>
+        <mc:Fallback xmlns:w16sdtdh="http://schemas.microsoft.com/office/word/2020/wordml/sdtdatahash" xmlns:w16="http://schemas.microsoft.com/office/word/2018/wordml" xmlns:w16cid="http://schemas.microsoft.com/office/word/2016/wordml/cid" xmlns:w16cex="http://schemas.microsoft.com/office/word/2018/wordml/cex" xmlns:am3d="http://schemas.microsoft.com/office/drawing/2017/model3d" xmlns:aink="http://schemas.microsoft.com/office/drawing/2016/ink" xmlns:cx8="http://schemas.microsoft.com/office/drawing/2016/5/14/chartex" xmlns:cx7="http://schemas.microsoft.com/office/drawing/2016/5/13/chartex" xmlns:cx6="http://schemas.microsoft.com/office/drawing/2016/5/12/chartex" xmlns:cx5="http://schemas.microsoft.com/office/drawing/2016/5/11/chartex" xmlns:cx4="http://schemas.microsoft.com/office/drawing/2016/5/10/chartex" xmlns:cx3="http://schemas.microsoft.com/office/drawing/2016/5/9/chartex" xmlns:cx2="http://schemas.microsoft.com/office/drawing/2015/10/21/chartex" xmlns:cx1="http://schemas.microsoft.com/office/drawing/2015/9/8/chartex">
           <w:pict>
             <v:shapetype w14:anchorId="572C489F" id="_x0000_t64" coordsize="21600,21600" o:spt="64" adj="2809,10800" path="m@28@0c@27@1@26@3@25@0l@21@4c@22@5@23@6@24@4xe">
               <v:formulas>
@@ -9934,7 +10139,7 @@
                 <v:h position="#1,bottomRight" xrange="8640,12960"/>
               </v:handles>
             </v:shapetype>
-            <v:shape id="AutoShape 1" o:spid="_x0000_s1026" type="#_x0000_t64" style="position:absolute;margin-left:-74.25pt;margin-top:-68.45pt;width:663.65pt;height:106.4pt;z-index:251654656;visibility:visible;mso-wrap-style:square;mso-width-percent:0;mso-height-percent:0;mso-wrap-distance-left:9pt;mso-wrap-distance-top:0;mso-wrap-distance-right:9pt;mso-wrap-distance-bottom:0;mso-position-horizontal:absolute;mso-position-horizontal-relative:margin;mso-position-vertical:absolute;mso-position-vertical-relative:text;mso-width-percent:0;mso-height-percent:0;mso-width-relative:page;mso-height-relative:page;v-text-anchor:top" o:gfxdata="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" adj=",10816" fillcolor="#002060" strokecolor="#8064a2">
+            <v:shape id="AutoShape 1" o:spid="_x0000_s1026" type="#_x0000_t64" style="position:absolute;margin-left:-74.25pt;margin-top:-68.45pt;width:663.65pt;height:106.4pt;z-index:251654656;visibility:visible;mso-wrap-style:square;mso-width-percent:0;mso-height-percent:0;mso-wrap-distance-left:9pt;mso-wrap-distance-top:0;mso-wrap-distance-right:9pt;mso-wrap-distance-bottom:0;mso-position-horizontal:absolute;mso-position-horizontal-relative:margin;mso-position-vertical:absolute;mso-position-vertical-relative:text;mso-width-percent:0;mso-height-percent:0;mso-width-relative:page;mso-height-relative:page;v-text-anchor:top" o:gfxdata="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" adj=",10816" fillcolor="#002060" strokecolor="#8064a2">
               <v:shadow on="t" color="#f79646" opacity=".5" offset="-6pt,6pt"/>
               <v:path arrowok="t"/>
               <w10:wrap anchorx="margin"/>
@@ -9961,7 +10166,7 @@
 </file>
 
 <file path=word/numbering.xml><?xml version="1.0" encoding="utf-8"?>
-<w:numbering xmlns:wpc="http://schemas.microsoft.com/office/word/2010/wordprocessingCanvas" xmlns:cx="http://schemas.microsoft.com/office/drawing/2014/chartex" xmlns:cx1="http://schemas.microsoft.com/office/drawing/2015/9/8/chartex" xmlns:cx2="http://schemas.microsoft.com/office/drawing/2015/10/21/chartex" xmlns:cx3="http://schemas.microsoft.com/office/drawing/2016/5/9/chartex" xmlns:cx4="http://schemas.microsoft.com/office/drawing/2016/5/10/chartex" xmlns:cx5="http://schemas.microsoft.com/office/drawing/2016/5/11/chartex" xmlns:cx6="http://schemas.microsoft.com/office/drawing/2016/5/12/chartex" xmlns:cx7="http://schemas.microsoft.com/office/drawing/2016/5/13/chartex" xmlns:cx8="http://schemas.microsoft.com/office/drawing/2016/5/14/chartex" xmlns:mc="http://schemas.openxmlformats.org/markup-compatibility/2006" xmlns:aink="http://schemas.microsoft.com/office/drawing/2016/ink" xmlns:am3d="http://schemas.microsoft.com/office/drawing/2017/model3d" xmlns:o="urn:schemas-microsoft-com:office:office" xmlns:r="http://schemas.openxmlformats.org/officeDocument/2006/relationships" xmlns:m="http://schemas.openxmlformats.org/officeDocument/2006/math" xmlns:v="urn:schemas-microsoft-com:vml" xmlns:wp14="http://schemas.microsoft.com/office/word/2010/wordprocessingDrawing" xmlns:wp="http://schemas.openxmlformats.org/drawingml/2006/wordprocessingDrawing" xmlns:w10="urn:schemas-microsoft-com:office:word" xmlns:w="http://schemas.openxmlformats.org/wordprocessingml/2006/main" xmlns:w14="http://schemas.microsoft.com/office/word/2010/wordml" xmlns:w15="http://schemas.microsoft.com/office/word/2012/wordml" xmlns:w16cex="http://schemas.microsoft.com/office/word/2018/wordml/cex" xmlns:w16cid="http://schemas.microsoft.com/office/word/2016/wordml/cid" xmlns:w16="http://schemas.microsoft.com/office/word/2018/wordml" xmlns:w16sdtdh="http://schemas.microsoft.com/office/word/2020/wordml/sdtdatahash" xmlns:w16se="http://schemas.microsoft.com/office/word/2015/wordml/symex" xmlns:wpg="http://schemas.microsoft.com/office/word/2010/wordprocessingGroup" xmlns:wpi="http://schemas.microsoft.com/office/word/2010/wordprocessingInk" xmlns:wne="http://schemas.microsoft.com/office/word/2006/wordml" xmlns:wps="http://schemas.microsoft.com/office/word/2010/wordprocessingShape" mc:Ignorable="w14 w15 w16se w16cid w16 w16cex w16sdtdh wp14">
+<w:numbering xmlns:wpc="http://schemas.microsoft.com/office/word/2010/wordprocessingCanvas" xmlns:cx="http://schemas.microsoft.com/office/drawing/2014/chartex" xmlns:mc="http://schemas.openxmlformats.org/markup-compatibility/2006" xmlns:o="urn:schemas-microsoft-com:office:office" xmlns:r="http://schemas.openxmlformats.org/officeDocument/2006/relationships" xmlns:m="http://schemas.openxmlformats.org/officeDocument/2006/math" xmlns:v="urn:schemas-microsoft-com:vml" xmlns:wp14="http://schemas.microsoft.com/office/word/2010/wordprocessingDrawing" xmlns:wp="http://schemas.openxmlformats.org/drawingml/2006/wordprocessingDrawing" xmlns:w10="urn:schemas-microsoft-com:office:word" xmlns:w="http://schemas.openxmlformats.org/wordprocessingml/2006/main" xmlns:w14="http://schemas.microsoft.com/office/word/2010/wordml" xmlns:w15="http://schemas.microsoft.com/office/word/2012/wordml" xmlns:w16se="http://schemas.microsoft.com/office/word/2015/wordml/symex" xmlns:wpg="http://schemas.microsoft.com/office/word/2010/wordprocessingGroup" xmlns:wpi="http://schemas.microsoft.com/office/word/2010/wordprocessingInk" xmlns:wne="http://schemas.microsoft.com/office/word/2006/wordml" xmlns:wps="http://schemas.microsoft.com/office/word/2010/wordprocessingShape" mc:Ignorable="w14 w15 w16se wp14">
   <w:abstractNum w:abstractNumId="0" w15:restartNumberingAfterBreak="0">
     <w:nsid w:val="08F41FEB"/>
     <w:multiLevelType w:val="hybridMultilevel"/>
@@ -12751,15 +12956,6 @@
   </w:num>
   <w:num w:numId="13">
     <w:abstractNumId w:val="21"/>
-    <w:lvlOverride w:ilvl="0"/>
-    <w:lvlOverride w:ilvl="1"/>
-    <w:lvlOverride w:ilvl="2"/>
-    <w:lvlOverride w:ilvl="3"/>
-    <w:lvlOverride w:ilvl="4"/>
-    <w:lvlOverride w:ilvl="5"/>
-    <w:lvlOverride w:ilvl="6"/>
-    <w:lvlOverride w:ilvl="7"/>
-    <w:lvlOverride w:ilvl="8"/>
   </w:num>
   <w:num w:numId="14">
     <w:abstractNumId w:val="3"/>
@@ -12807,7 +13003,7 @@
 </file>
 
 <file path=word/styles.xml><?xml version="1.0" encoding="utf-8"?>
-<w:styles xmlns:mc="http://schemas.openxmlformats.org/markup-compatibility/2006" xmlns:r="http://schemas.openxmlformats.org/officeDocument/2006/relationships" xmlns:w="http://schemas.openxmlformats.org/wordprocessingml/2006/main" xmlns:w14="http://schemas.microsoft.com/office/word/2010/wordml" xmlns:w15="http://schemas.microsoft.com/office/word/2012/wordml" xmlns:w16cex="http://schemas.microsoft.com/office/word/2018/wordml/cex" xmlns:w16cid="http://schemas.microsoft.com/office/word/2016/wordml/cid" xmlns:w16="http://schemas.microsoft.com/office/word/2018/wordml" xmlns:w16sdtdh="http://schemas.microsoft.com/office/word/2020/wordml/sdtdatahash" xmlns:w16se="http://schemas.microsoft.com/office/word/2015/wordml/symex" mc:Ignorable="w14 w15 w16se w16cid w16 w16cex w16sdtdh">
+<w:styles xmlns:mc="http://schemas.openxmlformats.org/markup-compatibility/2006" xmlns:r="http://schemas.openxmlformats.org/officeDocument/2006/relationships" xmlns:w="http://schemas.openxmlformats.org/wordprocessingml/2006/main" xmlns:w14="http://schemas.microsoft.com/office/word/2010/wordml" xmlns:w15="http://schemas.microsoft.com/office/word/2012/wordml" xmlns:w16se="http://schemas.microsoft.com/office/word/2015/wordml/symex" mc:Ignorable="w14 w15 w16se">
   <w:docDefaults>
     <w:rPrDefault>
       <w:rPr>
@@ -12817,7 +13013,7 @@
     </w:rPrDefault>
     <w:pPrDefault/>
   </w:docDefaults>
-  <w:latentStyles w:defLockedState="0" w:defUIPriority="99" w:defSemiHidden="0" w:defUnhideWhenUsed="0" w:defQFormat="0" w:count="376">
+  <w:latentStyles w:defLockedState="0" w:defUIPriority="99" w:defSemiHidden="0" w:defUnhideWhenUsed="0" w:defQFormat="0" w:count="371">
     <w:lsdException w:name="Normal" w:uiPriority="0" w:qFormat="1"/>
     <w:lsdException w:name="heading 1" w:uiPriority="9" w:qFormat="1"/>
     <w:lsdException w:name="heading 2" w:uiPriority="0" w:qFormat="1"/>
@@ -13189,11 +13385,6 @@
     <w:lsdException w:name="List Table 5 Dark Accent 6" w:uiPriority="50"/>
     <w:lsdException w:name="List Table 6 Colorful Accent 6" w:uiPriority="51"/>
     <w:lsdException w:name="List Table 7 Colorful Accent 6" w:uiPriority="52"/>
-    <w:lsdException w:name="Mention" w:semiHidden="1" w:unhideWhenUsed="1"/>
-    <w:lsdException w:name="Smart Hyperlink" w:semiHidden="1" w:unhideWhenUsed="1"/>
-    <w:lsdException w:name="Hashtag" w:semiHidden="1" w:unhideWhenUsed="1"/>
-    <w:lsdException w:name="Unresolved Mention" w:semiHidden="1" w:unhideWhenUsed="1"/>
-    <w:lsdException w:name="Smart Link" w:semiHidden="1" w:unhideWhenUsed="1"/>
   </w:latentStyles>
   <w:style w:type="paragraph" w:default="1" w:styleId="Normal">
     <w:name w:val="Normal"/>
@@ -13323,6 +13514,7 @@
   <w:style w:type="character" w:default="1" w:styleId="DefaultParagraphFont">
     <w:name w:val="Default Paragraph Font"/>
     <w:uiPriority w:val="1"/>
+    <w:semiHidden/>
     <w:unhideWhenUsed/>
   </w:style>
   <w:style w:type="table" w:default="1" w:styleId="TableNormal">
@@ -13330,7 +13522,6 @@
     <w:uiPriority w:val="99"/>
     <w:semiHidden/>
     <w:unhideWhenUsed/>
-    <w:qFormat/>
     <w:tblPr>
       <w:tblInd w:w="0" w:type="dxa"/>
       <w:tblCellMar>
@@ -13615,6 +13806,53 @@
   <w:style w:type="character" w:customStyle="1" w:styleId="desktop-title-subcontent">
     <w:name w:val="desktop-title-subcontent"/>
     <w:rsid w:val="00D211DB"/>
+  </w:style>
+  <w:style w:type="paragraph" w:styleId="HTMLPreformatted">
+    <w:name w:val="HTML Preformatted"/>
+    <w:basedOn w:val="Normal"/>
+    <w:link w:val="HTMLPreformattedChar"/>
+    <w:uiPriority w:val="99"/>
+    <w:semiHidden/>
+    <w:unhideWhenUsed/>
+    <w:rsid w:val="001F0C90"/>
+    <w:pPr>
+      <w:tabs>
+        <w:tab w:val="left" w:pos="916"/>
+        <w:tab w:val="left" w:pos="1832"/>
+        <w:tab w:val="left" w:pos="2748"/>
+        <w:tab w:val="left" w:pos="3664"/>
+        <w:tab w:val="left" w:pos="4580"/>
+        <w:tab w:val="left" w:pos="5496"/>
+        <w:tab w:val="left" w:pos="6412"/>
+        <w:tab w:val="left" w:pos="7328"/>
+        <w:tab w:val="left" w:pos="8244"/>
+        <w:tab w:val="left" w:pos="9160"/>
+        <w:tab w:val="left" w:pos="10076"/>
+        <w:tab w:val="left" w:pos="10992"/>
+        <w:tab w:val="left" w:pos="11908"/>
+        <w:tab w:val="left" w:pos="12824"/>
+        <w:tab w:val="left" w:pos="13740"/>
+        <w:tab w:val="left" w:pos="14656"/>
+      </w:tabs>
+      <w:spacing w:after="0" w:line="240" w:lineRule="auto"/>
+    </w:pPr>
+    <w:rPr>
+      <w:rFonts w:ascii="Courier New" w:eastAsia="Times New Roman" w:hAnsi="Courier New" w:cs="Courier New"/>
+      <w:sz w:val="20"/>
+      <w:szCs w:val="20"/>
+    </w:rPr>
+  </w:style>
+  <w:style w:type="character" w:customStyle="1" w:styleId="HTMLPreformattedChar">
+    <w:name w:val="HTML Preformatted Char"/>
+    <w:basedOn w:val="DefaultParagraphFont"/>
+    <w:link w:val="HTMLPreformatted"/>
+    <w:uiPriority w:val="99"/>
+    <w:semiHidden/>
+    <w:rsid w:val="001F0C90"/>
+    <w:rPr>
+      <w:rFonts w:ascii="Courier New" w:eastAsia="Times New Roman" w:hAnsi="Courier New" w:cs="Courier New"/>
+      <w:lang w:val="en-US" w:eastAsia="en-US"/>
+    </w:rPr>
   </w:style>
 </w:styles>
 </file>
@@ -13919,10 +14157,9 @@
 </file>
 
 <file path=customXml/itemProps1.xml><?xml version="1.0" encoding="utf-8"?>
-<ds:datastoreItem xmlns:ds="http://schemas.openxmlformats.org/officeDocument/2006/customXml" ds:itemID="{F0A9644E-DBA6-43BA-A394-7F33983EB179}">
+<ds:datastoreItem xmlns:ds="http://schemas.openxmlformats.org/officeDocument/2006/customXml" ds:itemID="{64E5CA31-C1D2-49FE-8FD5-9DDD71E1504B}">
   <ds:schemaRefs>
     <ds:schemaRef ds:uri="http://schemas.openxmlformats.org/officeDocument/2006/bibliography"/>
-    <ds:schemaRef ds:uri="http://www.w3.org/2000/xmlns/"/>
   </ds:schemaRefs>
 </ds:datastoreItem>
 </file>
</xml_diff>